<commit_message>
✨ Changement des logos suite au changement du nom du ministère
</commit_message>
<xml_diff>
--- a/packages/applications/document-builder/src/assets/docx/actionnaire-modèle-réponse.docx
+++ b/packages/applications/document-builder/src/assets/docx/actionnaire-modèle-réponse.docx
@@ -2194,13 +2194,6 @@
           <w:sz w:val="20"/>
           <w:szCs w:val="20"/>
         </w:rPr>
-      </w:r>
-      <w:r>
-        <w:rPr>
-          <w:rFonts w:ascii="Liberation Sans" w:hAnsi="Liberation Sans" w:eastAsia="Liberation Sans" w:cs="Liberation Sans"/>
-          <w:sz w:val="20"/>
-          <w:szCs w:val="20"/>
-        </w:rPr>
         <w:t xml:space="preserve">}</w:t>
       </w:r>
       <w:r>
@@ -2218,13 +2211,6 @@
           <w:szCs w:val="20"/>
         </w:rPr>
         <w:t xml:space="preserve">estAccordé</w:t>
-      </w:r>
-      <w:r>
-        <w:rPr>
-          <w:rFonts w:ascii="Liberation Sans" w:hAnsi="Liberation Sans" w:eastAsia="Liberation Sans" w:cs="Liberation Sans"/>
-          <w:sz w:val="20"/>
-          <w:szCs w:val="20"/>
-        </w:rPr>
       </w:r>
       <w:r>
         <w:rPr>
@@ -2256,13 +2242,6 @@
           <w:sz w:val="20"/>
           <w:szCs w:val="20"/>
         </w:rPr>
-      </w:r>
-      <w:r>
-        <w:rPr>
-          <w:rFonts w:ascii="Liberation Sans" w:hAnsi="Liberation Sans" w:eastAsia="Liberation Sans" w:cs="Liberation Sans"/>
-          <w:sz w:val="20"/>
-          <w:szCs w:val="20"/>
-        </w:rPr>
         <w:t xml:space="preserve">}</w:t>
       </w:r>
       <w:r>
@@ -2287,13 +2266,6 @@
           <w:sz w:val="20"/>
           <w:szCs w:val="20"/>
         </w:rPr>
-      </w:r>
-      <w:r>
-        <w:rPr>
-          <w:rFonts w:ascii="Liberation Sans" w:hAnsi="Liberation Sans" w:eastAsia="Liberation Sans" w:cs="Liberation Sans"/>
-          <w:sz w:val="20"/>
-          <w:szCs w:val="20"/>
-        </w:rPr>
         <w:t xml:space="preserve">}.</w:t>
       </w:r>
       <w:r>
@@ -2301,6 +2273,7 @@
           <w:rFonts w:ascii="Liberation Sans" w:hAnsi="Liberation Sans" w:eastAsia="Liberation Sans" w:cs="Liberation Sans"/>
           <w:sz w:val="20"/>
           <w:szCs w:val="20"/>
+          <w14:ligatures w14:val="none"/>
         </w:rPr>
       </w:r>
       <w:r>
@@ -3224,45 +3197,26 @@
 <w:hdr xmlns:wpc="http://schemas.microsoft.com/office/word/2010/wordprocessingCanvas" xmlns:mc="http://schemas.openxmlformats.org/markup-compatibility/2006" xmlns:o="urn:schemas-microsoft-com:office:office" xmlns:r="http://schemas.openxmlformats.org/officeDocument/2006/relationships" xmlns:m="http://schemas.openxmlformats.org/officeDocument/2006/math" xmlns:v="urn:schemas-microsoft-com:vml" xmlns:wp14="http://schemas.microsoft.com/office/word/2010/wordprocessingDrawing" xmlns:wp="http://schemas.openxmlformats.org/drawingml/2006/wordprocessingDrawing" xmlns:w10="urn:schemas-microsoft-com:office:word" xmlns:w="http://schemas.openxmlformats.org/wordprocessingml/2006/main" xmlns:w14="http://schemas.microsoft.com/office/word/2010/wordml" xmlns:w15="http://schemas.microsoft.com/office/word/2012/wordml" xmlns:wpg="http://schemas.microsoft.com/office/word/2010/wordprocessingGroup" xmlns:wpi="http://schemas.microsoft.com/office/word/2010/wordprocessingInk" xmlns:wne="http://schemas.microsoft.com/office/word/2006/wordml" xmlns:a="http://schemas.openxmlformats.org/drawingml/2006/main" xmlns:wps="http://schemas.microsoft.com/office/word/2010/wordprocessingShape" mc:Ignorable="w14 w15 wp14">
   <w:p>
     <w:pPr>
-      <w:pStyle w:val="1040"/>
-      <w:widowControl w:val="false"/>
       <w:pBdr/>
-      <w:tabs>
-        <w:tab w:val="clear" w:leader="none" w:pos="720"/>
-        <w:tab w:val="right" w:leader="none" w:pos="9026"/>
-      </w:tabs>
-      <w:spacing w:after="0" w:before="0" w:line="240" w:lineRule="auto"/>
-      <w:ind w:right="55" w:firstLine="0"/>
-      <w:jc w:val="right"/>
-      <w:rPr>
-        <w:rFonts w:ascii="Arial" w:hAnsi="Arial" w:eastAsia="Arial" w:cs="Arial"/>
-        <w:sz w:val="24"/>
-        <w:szCs w:val="24"/>
-      </w:rPr>
+      <w:spacing/>
+      <w:ind/>
+      <w:rPr/>
     </w:pPr>
-    <w:r>
-      <w:rPr>
-        <w:rFonts w:ascii="Arial" w:hAnsi="Arial" w:eastAsia="Arial" w:cs="Arial"/>
-        <w:b/>
-        <w:sz w:val="24"/>
-        <w:szCs w:val="24"/>
-      </w:rPr>
-    </w:r>
     <w:r>
       <mc:AlternateContent>
         <mc:Choice Requires="wpg">
           <w:drawing>
-            <wp:anchor xmlns:wp="http://schemas.openxmlformats.org/drawingml/2006/wordprocessingDrawing" xmlns:wp14="http://schemas.microsoft.com/office/word/2010/wordprocessingDrawing" distT="0" distB="0" distL="115200" distR="115200" simplePos="0" relativeHeight="11264" behindDoc="0" locked="0" layoutInCell="1" allowOverlap="1">
+            <wp:anchor xmlns:wp="http://schemas.openxmlformats.org/drawingml/2006/wordprocessingDrawing" xmlns:wp14="http://schemas.microsoft.com/office/word/2010/wordprocessingDrawing" distT="0" distB="0" distL="115200" distR="115200" simplePos="0" relativeHeight="21504" behindDoc="0" locked="0" layoutInCell="1" allowOverlap="1">
               <wp:simplePos x="0" y="0"/>
               <wp:positionH relativeFrom="column">
                 <wp:posOffset>0</wp:posOffset>
               </wp:positionH>
               <wp:positionV relativeFrom="paragraph">
-                <wp:posOffset>0</wp:posOffset>
+                <wp:posOffset>162560</wp:posOffset>
               </wp:positionV>
-              <wp:extent cx="1738800" cy="1440000"/>
-              <wp:effectExtent l="2298615" t="1904148" r="2298615" b="1904148"/>
-              <wp:wrapNone/>
+              <wp:extent cx="2206522" cy="1827720"/>
+              <wp:effectExtent l="0" t="0" r="0" b="0"/>
+              <wp:wrapSquare wrapText="bothSides"/>
               <wp:docPr id="1" name=""/>
               <wp:cNvGraphicFramePr>
                 <a:graphicFrameLocks xmlns:a="http://schemas.openxmlformats.org/drawingml/2006/main" noChangeAspect="1"/>
@@ -3271,7 +3225,7 @@
                 <a:graphicData uri="http://schemas.openxmlformats.org/drawingml/2006/picture">
                   <pic:pic xmlns:pic="http://schemas.openxmlformats.org/drawingml/2006/picture">
                     <pic:nvPicPr>
-                      <pic:cNvPr id="878501370" name=""/>
+                      <pic:cNvPr id="1370902308" name=""/>
                       <pic:cNvPicPr>
                         <a:picLocks noChangeAspect="1"/>
                       </pic:cNvPicPr>
@@ -3284,7 +3238,7 @@
                     <pic:spPr bwMode="auto">
                       <a:xfrm rot="0" flipH="0" flipV="0">
                         <a:off x="0" y="0"/>
-                        <a:ext cx="1738800" cy="1440000"/>
+                        <a:ext cx="2206521" cy="1827720"/>
                       </a:xfrm>
                       <a:prstGeom prst="rect">
                         <a:avLst/>
@@ -3293,12 +3247,6 @@
                   </pic:pic>
                 </a:graphicData>
               </a:graphic>
-              <wp14:sizeRelH relativeFrom="page">
-                <wp14:pctWidth>0</wp14:pctWidth>
-              </wp14:sizeRelH>
-              <wp14:sizeRelV relativeFrom="page">
-                <wp14:pctHeight>0</wp14:pctHeight>
-              </wp14:sizeRelV>
             </wp:anchor>
           </w:drawing>
         </mc:Choice>
@@ -3323,7 +3271,8 @@
               <v:path o:extrusionok="f" gradientshapeok="t" o:connecttype="rect"/>
               <o:lock v:ext="edit" aspectratio="t"/>
             </v:shapetype>
-            <v:shape id="_x0000_i0" o:spid="_x0000_s0" type="#_x0000_t75" style="position:absolute;z-index:11264;o:allowoverlap:true;o:allowincell:true;mso-position-horizontal-relative:text;margin-left:0.00pt;mso-position-horizontal:absolute;mso-position-vertical-relative:text;margin-top:0.00pt;mso-position-vertical:absolute;width:136.91pt;height:113.39pt;mso-wrap-distance-left:9.07pt;mso-wrap-distance-top:0.00pt;mso-wrap-distance-right:9.07pt;mso-wrap-distance-bottom:0.00pt;rotation:0;z-index:1;" stroked="false">
+            <v:shape id="_x0000_i0" o:spid="_x0000_s0" type="#_x0000_t75" style="position:absolute;z-index:21504;o:allowoverlap:true;o:allowincell:true;mso-position-horizontal-relative:text;margin-left:0.00pt;mso-position-horizontal:absolute;mso-position-vertical-relative:text;margin-top:12.80pt;mso-position-vertical:absolute;width:173.74pt;height:143.91pt;mso-wrap-distance-left:9.07pt;mso-wrap-distance-top:0.00pt;mso-wrap-distance-right:9.07pt;mso-wrap-distance-bottom:0.00pt;rotation:0;z-index:1;" stroked="false">
+              <w10:wrap type="square"/>
               <v:imagedata r:id="rId1" o:title=""/>
               <o:lock v:ext="edit" rotation="t"/>
             </v:shape>
@@ -3331,6 +3280,36 @@
         </mc:Fallback>
       </mc:AlternateContent>
     </w:r>
+    <w:r/>
+    <w:r/>
+  </w:p>
+  <w:p>
+    <w:pPr>
+      <w:pStyle w:val="1040"/>
+      <w:widowControl w:val="false"/>
+      <w:pBdr/>
+      <w:tabs>
+        <w:tab w:val="clear" w:leader="none" w:pos="720"/>
+        <w:tab w:val="right" w:leader="none" w:pos="9026"/>
+      </w:tabs>
+      <w:spacing w:after="0" w:before="0" w:line="240" w:lineRule="auto"/>
+      <w:ind w:right="55" w:firstLine="0"/>
+      <w:jc w:val="right"/>
+      <w:rPr>
+        <w:rFonts w:ascii="Arial" w:hAnsi="Arial" w:eastAsia="Arial" w:cs="Arial"/>
+        <w:sz w:val="24"/>
+        <w:szCs w:val="24"/>
+      </w:rPr>
+    </w:pPr>
+    <w:r>
+      <w:rPr>
+        <w:rFonts w:ascii="Arial" w:hAnsi="Arial" w:eastAsia="Arial" w:cs="Arial"/>
+        <w:b/>
+        <w:sz w:val="24"/>
+        <w:szCs w:val="24"/>
+      </w:rPr>
+    </w:r>
+    <w:r/>
     <w:r>
       <w:rPr>
         <w:rFonts w:ascii="Arial" w:hAnsi="Arial" w:eastAsia="Arial" w:cs="Arial"/>

</xml_diff>

<commit_message>
✨ Changement des logos suite au changement du nom du ministère (#2649)
</commit_message>
<xml_diff>
--- a/packages/applications/document-builder/src/assets/docx/actionnaire-modèle-réponse.docx
+++ b/packages/applications/document-builder/src/assets/docx/actionnaire-modèle-réponse.docx
@@ -2194,13 +2194,6 @@
           <w:sz w:val="20"/>
           <w:szCs w:val="20"/>
         </w:rPr>
-      </w:r>
-      <w:r>
-        <w:rPr>
-          <w:rFonts w:ascii="Liberation Sans" w:hAnsi="Liberation Sans" w:eastAsia="Liberation Sans" w:cs="Liberation Sans"/>
-          <w:sz w:val="20"/>
-          <w:szCs w:val="20"/>
-        </w:rPr>
         <w:t xml:space="preserve">}</w:t>
       </w:r>
       <w:r>
@@ -2218,13 +2211,6 @@
           <w:szCs w:val="20"/>
         </w:rPr>
         <w:t xml:space="preserve">estAccordé</w:t>
-      </w:r>
-      <w:r>
-        <w:rPr>
-          <w:rFonts w:ascii="Liberation Sans" w:hAnsi="Liberation Sans" w:eastAsia="Liberation Sans" w:cs="Liberation Sans"/>
-          <w:sz w:val="20"/>
-          <w:szCs w:val="20"/>
-        </w:rPr>
       </w:r>
       <w:r>
         <w:rPr>
@@ -2256,13 +2242,6 @@
           <w:sz w:val="20"/>
           <w:szCs w:val="20"/>
         </w:rPr>
-      </w:r>
-      <w:r>
-        <w:rPr>
-          <w:rFonts w:ascii="Liberation Sans" w:hAnsi="Liberation Sans" w:eastAsia="Liberation Sans" w:cs="Liberation Sans"/>
-          <w:sz w:val="20"/>
-          <w:szCs w:val="20"/>
-        </w:rPr>
         <w:t xml:space="preserve">}</w:t>
       </w:r>
       <w:r>
@@ -2287,13 +2266,6 @@
           <w:sz w:val="20"/>
           <w:szCs w:val="20"/>
         </w:rPr>
-      </w:r>
-      <w:r>
-        <w:rPr>
-          <w:rFonts w:ascii="Liberation Sans" w:hAnsi="Liberation Sans" w:eastAsia="Liberation Sans" w:cs="Liberation Sans"/>
-          <w:sz w:val="20"/>
-          <w:szCs w:val="20"/>
-        </w:rPr>
         <w:t xml:space="preserve">}.</w:t>
       </w:r>
       <w:r>
@@ -2301,6 +2273,7 @@
           <w:rFonts w:ascii="Liberation Sans" w:hAnsi="Liberation Sans" w:eastAsia="Liberation Sans" w:cs="Liberation Sans"/>
           <w:sz w:val="20"/>
           <w:szCs w:val="20"/>
+          <w14:ligatures w14:val="none"/>
         </w:rPr>
       </w:r>
       <w:r>
@@ -3224,45 +3197,26 @@
 <w:hdr xmlns:wpc="http://schemas.microsoft.com/office/word/2010/wordprocessingCanvas" xmlns:mc="http://schemas.openxmlformats.org/markup-compatibility/2006" xmlns:o="urn:schemas-microsoft-com:office:office" xmlns:r="http://schemas.openxmlformats.org/officeDocument/2006/relationships" xmlns:m="http://schemas.openxmlformats.org/officeDocument/2006/math" xmlns:v="urn:schemas-microsoft-com:vml" xmlns:wp14="http://schemas.microsoft.com/office/word/2010/wordprocessingDrawing" xmlns:wp="http://schemas.openxmlformats.org/drawingml/2006/wordprocessingDrawing" xmlns:w10="urn:schemas-microsoft-com:office:word" xmlns:w="http://schemas.openxmlformats.org/wordprocessingml/2006/main" xmlns:w14="http://schemas.microsoft.com/office/word/2010/wordml" xmlns:w15="http://schemas.microsoft.com/office/word/2012/wordml" xmlns:wpg="http://schemas.microsoft.com/office/word/2010/wordprocessingGroup" xmlns:wpi="http://schemas.microsoft.com/office/word/2010/wordprocessingInk" xmlns:wne="http://schemas.microsoft.com/office/word/2006/wordml" xmlns:a="http://schemas.openxmlformats.org/drawingml/2006/main" xmlns:wps="http://schemas.microsoft.com/office/word/2010/wordprocessingShape" mc:Ignorable="w14 w15 wp14">
   <w:p>
     <w:pPr>
-      <w:pStyle w:val="1040"/>
-      <w:widowControl w:val="false"/>
       <w:pBdr/>
-      <w:tabs>
-        <w:tab w:val="clear" w:leader="none" w:pos="720"/>
-        <w:tab w:val="right" w:leader="none" w:pos="9026"/>
-      </w:tabs>
-      <w:spacing w:after="0" w:before="0" w:line="240" w:lineRule="auto"/>
-      <w:ind w:right="55" w:firstLine="0"/>
-      <w:jc w:val="right"/>
-      <w:rPr>
-        <w:rFonts w:ascii="Arial" w:hAnsi="Arial" w:eastAsia="Arial" w:cs="Arial"/>
-        <w:sz w:val="24"/>
-        <w:szCs w:val="24"/>
-      </w:rPr>
+      <w:spacing/>
+      <w:ind/>
+      <w:rPr/>
     </w:pPr>
-    <w:r>
-      <w:rPr>
-        <w:rFonts w:ascii="Arial" w:hAnsi="Arial" w:eastAsia="Arial" w:cs="Arial"/>
-        <w:b/>
-        <w:sz w:val="24"/>
-        <w:szCs w:val="24"/>
-      </w:rPr>
-    </w:r>
     <w:r>
       <mc:AlternateContent>
         <mc:Choice Requires="wpg">
           <w:drawing>
-            <wp:anchor xmlns:wp="http://schemas.openxmlformats.org/drawingml/2006/wordprocessingDrawing" xmlns:wp14="http://schemas.microsoft.com/office/word/2010/wordprocessingDrawing" distT="0" distB="0" distL="115200" distR="115200" simplePos="0" relativeHeight="11264" behindDoc="0" locked="0" layoutInCell="1" allowOverlap="1">
+            <wp:anchor xmlns:wp="http://schemas.openxmlformats.org/drawingml/2006/wordprocessingDrawing" xmlns:wp14="http://schemas.microsoft.com/office/word/2010/wordprocessingDrawing" distT="0" distB="0" distL="115200" distR="115200" simplePos="0" relativeHeight="21504" behindDoc="0" locked="0" layoutInCell="1" allowOverlap="1">
               <wp:simplePos x="0" y="0"/>
               <wp:positionH relativeFrom="column">
                 <wp:posOffset>0</wp:posOffset>
               </wp:positionH>
               <wp:positionV relativeFrom="paragraph">
-                <wp:posOffset>0</wp:posOffset>
+                <wp:posOffset>162560</wp:posOffset>
               </wp:positionV>
-              <wp:extent cx="1738800" cy="1440000"/>
-              <wp:effectExtent l="2298615" t="1904148" r="2298615" b="1904148"/>
-              <wp:wrapNone/>
+              <wp:extent cx="2206522" cy="1827720"/>
+              <wp:effectExtent l="0" t="0" r="0" b="0"/>
+              <wp:wrapSquare wrapText="bothSides"/>
               <wp:docPr id="1" name=""/>
               <wp:cNvGraphicFramePr>
                 <a:graphicFrameLocks xmlns:a="http://schemas.openxmlformats.org/drawingml/2006/main" noChangeAspect="1"/>
@@ -3271,7 +3225,7 @@
                 <a:graphicData uri="http://schemas.openxmlformats.org/drawingml/2006/picture">
                   <pic:pic xmlns:pic="http://schemas.openxmlformats.org/drawingml/2006/picture">
                     <pic:nvPicPr>
-                      <pic:cNvPr id="878501370" name=""/>
+                      <pic:cNvPr id="1370902308" name=""/>
                       <pic:cNvPicPr>
                         <a:picLocks noChangeAspect="1"/>
                       </pic:cNvPicPr>
@@ -3284,7 +3238,7 @@
                     <pic:spPr bwMode="auto">
                       <a:xfrm rot="0" flipH="0" flipV="0">
                         <a:off x="0" y="0"/>
-                        <a:ext cx="1738800" cy="1440000"/>
+                        <a:ext cx="2206521" cy="1827720"/>
                       </a:xfrm>
                       <a:prstGeom prst="rect">
                         <a:avLst/>
@@ -3293,12 +3247,6 @@
                   </pic:pic>
                 </a:graphicData>
               </a:graphic>
-              <wp14:sizeRelH relativeFrom="page">
-                <wp14:pctWidth>0</wp14:pctWidth>
-              </wp14:sizeRelH>
-              <wp14:sizeRelV relativeFrom="page">
-                <wp14:pctHeight>0</wp14:pctHeight>
-              </wp14:sizeRelV>
             </wp:anchor>
           </w:drawing>
         </mc:Choice>
@@ -3323,7 +3271,8 @@
               <v:path o:extrusionok="f" gradientshapeok="t" o:connecttype="rect"/>
               <o:lock v:ext="edit" aspectratio="t"/>
             </v:shapetype>
-            <v:shape id="_x0000_i0" o:spid="_x0000_s0" type="#_x0000_t75" style="position:absolute;z-index:11264;o:allowoverlap:true;o:allowincell:true;mso-position-horizontal-relative:text;margin-left:0.00pt;mso-position-horizontal:absolute;mso-position-vertical-relative:text;margin-top:0.00pt;mso-position-vertical:absolute;width:136.91pt;height:113.39pt;mso-wrap-distance-left:9.07pt;mso-wrap-distance-top:0.00pt;mso-wrap-distance-right:9.07pt;mso-wrap-distance-bottom:0.00pt;rotation:0;z-index:1;" stroked="false">
+            <v:shape id="_x0000_i0" o:spid="_x0000_s0" type="#_x0000_t75" style="position:absolute;z-index:21504;o:allowoverlap:true;o:allowincell:true;mso-position-horizontal-relative:text;margin-left:0.00pt;mso-position-horizontal:absolute;mso-position-vertical-relative:text;margin-top:12.80pt;mso-position-vertical:absolute;width:173.74pt;height:143.91pt;mso-wrap-distance-left:9.07pt;mso-wrap-distance-top:0.00pt;mso-wrap-distance-right:9.07pt;mso-wrap-distance-bottom:0.00pt;rotation:0;z-index:1;" stroked="false">
+              <w10:wrap type="square"/>
               <v:imagedata r:id="rId1" o:title=""/>
               <o:lock v:ext="edit" rotation="t"/>
             </v:shape>
@@ -3331,6 +3280,36 @@
         </mc:Fallback>
       </mc:AlternateContent>
     </w:r>
+    <w:r/>
+    <w:r/>
+  </w:p>
+  <w:p>
+    <w:pPr>
+      <w:pStyle w:val="1040"/>
+      <w:widowControl w:val="false"/>
+      <w:pBdr/>
+      <w:tabs>
+        <w:tab w:val="clear" w:leader="none" w:pos="720"/>
+        <w:tab w:val="right" w:leader="none" w:pos="9026"/>
+      </w:tabs>
+      <w:spacing w:after="0" w:before="0" w:line="240" w:lineRule="auto"/>
+      <w:ind w:right="55" w:firstLine="0"/>
+      <w:jc w:val="right"/>
+      <w:rPr>
+        <w:rFonts w:ascii="Arial" w:hAnsi="Arial" w:eastAsia="Arial" w:cs="Arial"/>
+        <w:sz w:val="24"/>
+        <w:szCs w:val="24"/>
+      </w:rPr>
+    </w:pPr>
+    <w:r>
+      <w:rPr>
+        <w:rFonts w:ascii="Arial" w:hAnsi="Arial" w:eastAsia="Arial" w:cs="Arial"/>
+        <w:b/>
+        <w:sz w:val="24"/>
+        <w:szCs w:val="24"/>
+      </w:rPr>
+    </w:r>
+    <w:r/>
     <w:r>
       <w:rPr>
         <w:rFonts w:ascii="Arial" w:hAnsi="Arial" w:eastAsia="Arial" w:cs="Arial"/>

</xml_diff>